<commit_message>
Update: updated installation & setup guide
</commit_message>
<xml_diff>
--- a/Monitoring and Controlling/Setup And User Guide/Installation and Setup Guide for ASL TRANSLATION SYSTEM.docx
+++ b/Monitoring and Controlling/Setup And User Guide/Installation and Setup Guide for ASL TRANSLATION SYSTEM.docx
@@ -331,10 +331,16 @@
             <w:sz w:val="28"/>
             <w:szCs w:val="28"/>
           </w:rPr>
-          <w:t>https://github.com/bsameer12/Production_Project_Final_Year/</w:t>
+          <w:t>https://github.com/bsameer12/Production_Project_Final_Year/tree/main/%20Implementation/WebApp%20Source%20Code/ASl_UI</w:t>
         </w:r>
       </w:hyperlink>
-      <w:r>
+    </w:p>
+    <w:p>
+      <w:pPr>
+        <w:pStyle w:val="ListParagraph"/>
+        <w:suppressAutoHyphens w:val="0"/>
+        <w:autoSpaceDN/>
+        <w:spacing w:beforeAutospacing="1" w:afterAutospacing="1"/>
         <w:rPr>
           <w:rStyle w:val="Strong"/>
           <w:rFonts w:ascii="Times New Roman" w:hAnsi="Times New Roman" w:cs="Times New Roman"/>
@@ -342,8 +348,7 @@
           <w:sz w:val="28"/>
           <w:szCs w:val="28"/>
         </w:rPr>
-        <w:t xml:space="preserve"> </w:t>
-      </w:r>
+      </w:pPr>
     </w:p>
     <w:p>
       <w:pPr>
@@ -688,6 +693,7 @@
           <w:sz w:val="28"/>
           <w:szCs w:val="28"/>
         </w:rPr>
+        <w:lastRenderedPageBreak/>
         <w:t>git clone &lt;your-repo-url&gt;</w:t>
       </w:r>
     </w:p>
@@ -711,7 +717,6 @@
           <w:sz w:val="28"/>
           <w:szCs w:val="28"/>
         </w:rPr>
-        <w:lastRenderedPageBreak/>
         <w:t>cd &lt;project_root&gt;</w:t>
       </w:r>
     </w:p>
@@ -1226,7 +1231,6 @@
           <w:sz w:val="32"/>
           <w:szCs w:val="32"/>
         </w:rPr>
-        <w:lastRenderedPageBreak/>
         <w:t>4. Environment Variables</w:t>
       </w:r>
     </w:p>
@@ -1682,6 +1686,7 @@
           <w:sz w:val="28"/>
           <w:szCs w:val="28"/>
         </w:rPr>
+        <w:lastRenderedPageBreak/>
         <w:t># Gemini</w:t>
       </w:r>
     </w:p>
@@ -1703,7 +1708,6 @@
           <w:sz w:val="28"/>
           <w:szCs w:val="28"/>
         </w:rPr>
-        <w:lastRenderedPageBreak/>
         <w:t>GEMINI_API_KEY='your-gemini-api-key'</w:t>
       </w:r>
     </w:p>
@@ -2144,6 +2148,7 @@
           <w:sz w:val="28"/>
           <w:szCs w:val="28"/>
         </w:rPr>
+        <w:lastRenderedPageBreak/>
         <w:t xml:space="preserve">    }</w:t>
       </w:r>
     </w:p>
@@ -2165,370 +2170,370 @@
           <w:sz w:val="28"/>
           <w:szCs w:val="28"/>
         </w:rPr>
+        <w:t>}</w:t>
+      </w:r>
+    </w:p>
+    <w:p>
+      <w:pPr>
+        <w:spacing w:before="100" w:beforeAutospacing="1" w:after="100" w:afterAutospacing="1"/>
+        <w:ind w:left="1440"/>
+        <w:rPr>
+          <w:b/>
+          <w:bCs/>
+          <w:sz w:val="28"/>
+          <w:szCs w:val="28"/>
+        </w:rPr>
+      </w:pPr>
+    </w:p>
+    <w:p>
+      <w:pPr>
+        <w:spacing w:before="100" w:beforeAutospacing="1" w:after="100" w:afterAutospacing="1"/>
+        <w:ind w:left="1440"/>
+        <w:rPr>
+          <w:b/>
+          <w:bCs/>
+          <w:sz w:val="28"/>
+          <w:szCs w:val="28"/>
+        </w:rPr>
+      </w:pPr>
+      <w:r>
+        <w:rPr>
+          <w:b/>
+          <w:bCs/>
+          <w:sz w:val="28"/>
+          <w:szCs w:val="28"/>
+        </w:rPr>
+        <w:t>EMAIL_BACKEND = 'django.core.mail.backends.smtp.EmailBackend'</w:t>
+      </w:r>
+    </w:p>
+    <w:p>
+      <w:pPr>
+        <w:spacing w:before="100" w:beforeAutospacing="1" w:after="100" w:afterAutospacing="1"/>
+        <w:ind w:left="1440"/>
+        <w:rPr>
+          <w:b/>
+          <w:bCs/>
+          <w:sz w:val="28"/>
+          <w:szCs w:val="28"/>
+        </w:rPr>
+      </w:pPr>
+      <w:r>
+        <w:rPr>
+          <w:b/>
+          <w:bCs/>
+          <w:sz w:val="28"/>
+          <w:szCs w:val="28"/>
+        </w:rPr>
+        <w:t>EMAIL_HOST = env('EMAIL_HOST')</w:t>
+      </w:r>
+    </w:p>
+    <w:p>
+      <w:pPr>
+        <w:spacing w:before="100" w:beforeAutospacing="1" w:after="100" w:afterAutospacing="1"/>
+        <w:ind w:left="1440"/>
+        <w:rPr>
+          <w:b/>
+          <w:bCs/>
+          <w:sz w:val="28"/>
+          <w:szCs w:val="28"/>
+        </w:rPr>
+      </w:pPr>
+      <w:r>
+        <w:rPr>
+          <w:b/>
+          <w:bCs/>
+          <w:sz w:val="28"/>
+          <w:szCs w:val="28"/>
+        </w:rPr>
+        <w:t>EMAIL_PORT = env('EMAIL_PORT')</w:t>
+      </w:r>
+    </w:p>
+    <w:p>
+      <w:pPr>
+        <w:spacing w:before="100" w:beforeAutospacing="1" w:after="100" w:afterAutospacing="1"/>
+        <w:ind w:left="1440"/>
+        <w:rPr>
+          <w:b/>
+          <w:bCs/>
+          <w:sz w:val="28"/>
+          <w:szCs w:val="28"/>
+        </w:rPr>
+      </w:pPr>
+      <w:r>
+        <w:rPr>
+          <w:b/>
+          <w:bCs/>
+          <w:sz w:val="28"/>
+          <w:szCs w:val="28"/>
+        </w:rPr>
+        <w:t>EMAIL_HOST_USER = env('EMAIL_HOST_USER')</w:t>
+      </w:r>
+    </w:p>
+    <w:p>
+      <w:pPr>
+        <w:spacing w:before="100" w:beforeAutospacing="1" w:after="100" w:afterAutospacing="1"/>
+        <w:ind w:left="1440"/>
+        <w:rPr>
+          <w:b/>
+          <w:bCs/>
+          <w:sz w:val="28"/>
+          <w:szCs w:val="28"/>
+        </w:rPr>
+      </w:pPr>
+      <w:r>
+        <w:rPr>
+          <w:b/>
+          <w:bCs/>
+          <w:sz w:val="28"/>
+          <w:szCs w:val="28"/>
+        </w:rPr>
+        <w:t>EMAIL_HOST_PASSWORD = env('EMAIL_HOST_PASSWORD')</w:t>
+      </w:r>
+    </w:p>
+    <w:p>
+      <w:pPr>
+        <w:spacing w:before="100" w:beforeAutospacing="1" w:after="100" w:afterAutospacing="1"/>
+        <w:ind w:left="1440"/>
+        <w:rPr>
+          <w:b/>
+          <w:bCs/>
+          <w:sz w:val="28"/>
+          <w:szCs w:val="28"/>
+        </w:rPr>
+      </w:pPr>
+      <w:r>
+        <w:rPr>
+          <w:b/>
+          <w:bCs/>
+          <w:sz w:val="28"/>
+          <w:szCs w:val="28"/>
+        </w:rPr>
+        <w:t>EMAIL_USE_TLS = env.bool('EMAIL_USE_TLS', default=True)</w:t>
+      </w:r>
+    </w:p>
+    <w:p>
+      <w:pPr>
+        <w:spacing w:before="100" w:beforeAutospacing="1" w:after="100" w:afterAutospacing="1"/>
+        <w:ind w:left="1440"/>
+        <w:rPr>
+          <w:b/>
+          <w:bCs/>
+          <w:sz w:val="28"/>
+          <w:szCs w:val="28"/>
+        </w:rPr>
+      </w:pPr>
+    </w:p>
+    <w:p>
+      <w:pPr>
+        <w:spacing w:before="100" w:beforeAutospacing="1" w:after="100" w:afterAutospacing="1"/>
+        <w:ind w:left="1440"/>
+        <w:rPr>
+          <w:b/>
+          <w:bCs/>
+          <w:sz w:val="28"/>
+          <w:szCs w:val="28"/>
+        </w:rPr>
+      </w:pPr>
+      <w:r>
+        <w:rPr>
+          <w:b/>
+          <w:bCs/>
+          <w:sz w:val="28"/>
+          <w:szCs w:val="28"/>
+        </w:rPr>
+        <w:t>GEMINI_API_KEY = env('GEMINI_API_KEY')</w:t>
+      </w:r>
+    </w:p>
+    <w:p>
+      <w:pPr>
+        <w:spacing w:before="100" w:beforeAutospacing="1" w:after="100" w:afterAutospacing="1"/>
+        <w:ind w:left="1440"/>
+        <w:rPr>
+          <w:b/>
+          <w:bCs/>
+          <w:sz w:val="28"/>
+          <w:szCs w:val="28"/>
+        </w:rPr>
+      </w:pPr>
+    </w:p>
+    <w:p>
+      <w:pPr>
+        <w:spacing w:before="100" w:beforeAutospacing="1" w:after="100" w:afterAutospacing="1"/>
+        <w:ind w:left="1440"/>
+        <w:rPr>
+          <w:b/>
+          <w:bCs/>
+          <w:sz w:val="28"/>
+          <w:szCs w:val="28"/>
+        </w:rPr>
+      </w:pPr>
+      <w:r>
+        <w:rPr>
+          <w:b/>
+          <w:bCs/>
+          <w:sz w:val="28"/>
+          <w:szCs w:val="28"/>
+        </w:rPr>
+        <w:t>INSTALLED_APPS += [</w:t>
+      </w:r>
+    </w:p>
+    <w:p>
+      <w:pPr>
+        <w:spacing w:before="100" w:beforeAutospacing="1" w:after="100" w:afterAutospacing="1"/>
+        <w:ind w:left="1440"/>
+        <w:rPr>
+          <w:b/>
+          <w:bCs/>
+          <w:sz w:val="28"/>
+          <w:szCs w:val="28"/>
+        </w:rPr>
+      </w:pPr>
+      <w:r>
+        <w:rPr>
+          <w:b/>
+          <w:bCs/>
+          <w:sz w:val="28"/>
+          <w:szCs w:val="28"/>
+        </w:rPr>
+        <w:t xml:space="preserve">    'accounts',</w:t>
+      </w:r>
+    </w:p>
+    <w:p>
+      <w:pPr>
+        <w:spacing w:before="100" w:beforeAutospacing="1" w:after="100" w:afterAutospacing="1"/>
+        <w:ind w:left="1440"/>
+        <w:rPr>
+          <w:b/>
+          <w:bCs/>
+          <w:sz w:val="28"/>
+          <w:szCs w:val="28"/>
+        </w:rPr>
+      </w:pPr>
+      <w:r>
+        <w:rPr>
+          <w:b/>
+          <w:bCs/>
+          <w:sz w:val="28"/>
+          <w:szCs w:val="28"/>
+        </w:rPr>
+        <w:t xml:space="preserve">    'asl',</w:t>
+      </w:r>
+    </w:p>
+    <w:p>
+      <w:pPr>
+        <w:spacing w:before="100" w:beforeAutospacing="1" w:after="100" w:afterAutospacing="1"/>
+        <w:ind w:left="1440"/>
+        <w:rPr>
+          <w:b/>
+          <w:bCs/>
+          <w:sz w:val="28"/>
+          <w:szCs w:val="28"/>
+        </w:rPr>
+      </w:pPr>
+      <w:r>
+        <w:rPr>
+          <w:b/>
+          <w:bCs/>
+          <w:sz w:val="28"/>
+          <w:szCs w:val="28"/>
+        </w:rPr>
+        <w:t xml:space="preserve">    'corsheaders',</w:t>
+      </w:r>
+    </w:p>
+    <w:p>
+      <w:pPr>
+        <w:spacing w:before="100" w:beforeAutospacing="1" w:after="100" w:afterAutospacing="1"/>
+        <w:ind w:left="1440"/>
+        <w:rPr>
+          <w:b/>
+          <w:bCs/>
+          <w:sz w:val="28"/>
+          <w:szCs w:val="28"/>
+        </w:rPr>
+      </w:pPr>
+      <w:r>
+        <w:rPr>
+          <w:b/>
+          <w:bCs/>
+          <w:sz w:val="28"/>
+          <w:szCs w:val="28"/>
+        </w:rPr>
+        <w:t>]</w:t>
+      </w:r>
+    </w:p>
+    <w:p>
+      <w:pPr>
+        <w:spacing w:before="100" w:beforeAutospacing="1" w:after="100" w:afterAutospacing="1"/>
+        <w:ind w:left="1440"/>
+        <w:rPr>
+          <w:b/>
+          <w:bCs/>
+          <w:sz w:val="28"/>
+          <w:szCs w:val="28"/>
+        </w:rPr>
+      </w:pPr>
+    </w:p>
+    <w:p>
+      <w:pPr>
+        <w:spacing w:before="100" w:beforeAutospacing="1" w:after="100" w:afterAutospacing="1"/>
+        <w:ind w:left="1440"/>
+        <w:rPr>
+          <w:b/>
+          <w:bCs/>
+          <w:sz w:val="28"/>
+          <w:szCs w:val="28"/>
+        </w:rPr>
+      </w:pPr>
+      <w:r>
+        <w:rPr>
+          <w:b/>
+          <w:bCs/>
+          <w:sz w:val="28"/>
+          <w:szCs w:val="28"/>
+        </w:rPr>
+        <w:t>MIDDLEWARE = [</w:t>
+      </w:r>
+    </w:p>
+    <w:p>
+      <w:pPr>
+        <w:spacing w:before="100" w:beforeAutospacing="1" w:after="100" w:afterAutospacing="1"/>
+        <w:ind w:left="1440"/>
+        <w:rPr>
+          <w:b/>
+          <w:bCs/>
+          <w:sz w:val="28"/>
+          <w:szCs w:val="28"/>
+        </w:rPr>
+      </w:pPr>
+      <w:r>
+        <w:rPr>
+          <w:b/>
+          <w:bCs/>
+          <w:sz w:val="28"/>
+          <w:szCs w:val="28"/>
+        </w:rPr>
+        <w:t xml:space="preserve">    'corsheaders.middleware.CorsMiddleware',</w:t>
+      </w:r>
+    </w:p>
+    <w:p>
+      <w:pPr>
+        <w:spacing w:before="100" w:beforeAutospacing="1" w:after="100" w:afterAutospacing="1"/>
+        <w:ind w:left="1440"/>
+        <w:rPr>
+          <w:b/>
+          <w:bCs/>
+          <w:sz w:val="28"/>
+          <w:szCs w:val="28"/>
+        </w:rPr>
+      </w:pPr>
+      <w:r>
+        <w:rPr>
+          <w:b/>
+          <w:bCs/>
+          <w:sz w:val="28"/>
+          <w:szCs w:val="28"/>
+        </w:rPr>
         <w:lastRenderedPageBreak/>
-        <w:t>}</w:t>
-      </w:r>
-    </w:p>
-    <w:p>
-      <w:pPr>
-        <w:spacing w:before="100" w:beforeAutospacing="1" w:after="100" w:afterAutospacing="1"/>
-        <w:ind w:left="1440"/>
-        <w:rPr>
-          <w:b/>
-          <w:bCs/>
-          <w:sz w:val="28"/>
-          <w:szCs w:val="28"/>
-        </w:rPr>
-      </w:pPr>
-    </w:p>
-    <w:p>
-      <w:pPr>
-        <w:spacing w:before="100" w:beforeAutospacing="1" w:after="100" w:afterAutospacing="1"/>
-        <w:ind w:left="1440"/>
-        <w:rPr>
-          <w:b/>
-          <w:bCs/>
-          <w:sz w:val="28"/>
-          <w:szCs w:val="28"/>
-        </w:rPr>
-      </w:pPr>
-      <w:r>
-        <w:rPr>
-          <w:b/>
-          <w:bCs/>
-          <w:sz w:val="28"/>
-          <w:szCs w:val="28"/>
-        </w:rPr>
-        <w:t>EMAIL_BACKEND = 'django.core.mail.backends.smtp.EmailBackend'</w:t>
-      </w:r>
-    </w:p>
-    <w:p>
-      <w:pPr>
-        <w:spacing w:before="100" w:beforeAutospacing="1" w:after="100" w:afterAutospacing="1"/>
-        <w:ind w:left="1440"/>
-        <w:rPr>
-          <w:b/>
-          <w:bCs/>
-          <w:sz w:val="28"/>
-          <w:szCs w:val="28"/>
-        </w:rPr>
-      </w:pPr>
-      <w:r>
-        <w:rPr>
-          <w:b/>
-          <w:bCs/>
-          <w:sz w:val="28"/>
-          <w:szCs w:val="28"/>
-        </w:rPr>
-        <w:t>EMAIL_HOST = env('EMAIL_HOST')</w:t>
-      </w:r>
-    </w:p>
-    <w:p>
-      <w:pPr>
-        <w:spacing w:before="100" w:beforeAutospacing="1" w:after="100" w:afterAutospacing="1"/>
-        <w:ind w:left="1440"/>
-        <w:rPr>
-          <w:b/>
-          <w:bCs/>
-          <w:sz w:val="28"/>
-          <w:szCs w:val="28"/>
-        </w:rPr>
-      </w:pPr>
-      <w:r>
-        <w:rPr>
-          <w:b/>
-          <w:bCs/>
-          <w:sz w:val="28"/>
-          <w:szCs w:val="28"/>
-        </w:rPr>
-        <w:t>EMAIL_PORT = env('EMAIL_PORT')</w:t>
-      </w:r>
-    </w:p>
-    <w:p>
-      <w:pPr>
-        <w:spacing w:before="100" w:beforeAutospacing="1" w:after="100" w:afterAutospacing="1"/>
-        <w:ind w:left="1440"/>
-        <w:rPr>
-          <w:b/>
-          <w:bCs/>
-          <w:sz w:val="28"/>
-          <w:szCs w:val="28"/>
-        </w:rPr>
-      </w:pPr>
-      <w:r>
-        <w:rPr>
-          <w:b/>
-          <w:bCs/>
-          <w:sz w:val="28"/>
-          <w:szCs w:val="28"/>
-        </w:rPr>
-        <w:t>EMAIL_HOST_USER = env('EMAIL_HOST_USER')</w:t>
-      </w:r>
-    </w:p>
-    <w:p>
-      <w:pPr>
-        <w:spacing w:before="100" w:beforeAutospacing="1" w:after="100" w:afterAutospacing="1"/>
-        <w:ind w:left="1440"/>
-        <w:rPr>
-          <w:b/>
-          <w:bCs/>
-          <w:sz w:val="28"/>
-          <w:szCs w:val="28"/>
-        </w:rPr>
-      </w:pPr>
-      <w:r>
-        <w:rPr>
-          <w:b/>
-          <w:bCs/>
-          <w:sz w:val="28"/>
-          <w:szCs w:val="28"/>
-        </w:rPr>
-        <w:t>EMAIL_HOST_PASSWORD = env('EMAIL_HOST_PASSWORD')</w:t>
-      </w:r>
-    </w:p>
-    <w:p>
-      <w:pPr>
-        <w:spacing w:before="100" w:beforeAutospacing="1" w:after="100" w:afterAutospacing="1"/>
-        <w:ind w:left="1440"/>
-        <w:rPr>
-          <w:b/>
-          <w:bCs/>
-          <w:sz w:val="28"/>
-          <w:szCs w:val="28"/>
-        </w:rPr>
-      </w:pPr>
-      <w:r>
-        <w:rPr>
-          <w:b/>
-          <w:bCs/>
-          <w:sz w:val="28"/>
-          <w:szCs w:val="28"/>
-        </w:rPr>
-        <w:t>EMAIL_USE_TLS = env.bool('EMAIL_USE_TLS', default=True)</w:t>
-      </w:r>
-    </w:p>
-    <w:p>
-      <w:pPr>
-        <w:spacing w:before="100" w:beforeAutospacing="1" w:after="100" w:afterAutospacing="1"/>
-        <w:ind w:left="1440"/>
-        <w:rPr>
-          <w:b/>
-          <w:bCs/>
-          <w:sz w:val="28"/>
-          <w:szCs w:val="28"/>
-        </w:rPr>
-      </w:pPr>
-    </w:p>
-    <w:p>
-      <w:pPr>
-        <w:spacing w:before="100" w:beforeAutospacing="1" w:after="100" w:afterAutospacing="1"/>
-        <w:ind w:left="1440"/>
-        <w:rPr>
-          <w:b/>
-          <w:bCs/>
-          <w:sz w:val="28"/>
-          <w:szCs w:val="28"/>
-        </w:rPr>
-      </w:pPr>
-      <w:r>
-        <w:rPr>
-          <w:b/>
-          <w:bCs/>
-          <w:sz w:val="28"/>
-          <w:szCs w:val="28"/>
-        </w:rPr>
-        <w:t>GEMINI_API_KEY = env('GEMINI_API_KEY')</w:t>
-      </w:r>
-    </w:p>
-    <w:p>
-      <w:pPr>
-        <w:spacing w:before="100" w:beforeAutospacing="1" w:after="100" w:afterAutospacing="1"/>
-        <w:ind w:left="1440"/>
-        <w:rPr>
-          <w:b/>
-          <w:bCs/>
-          <w:sz w:val="28"/>
-          <w:szCs w:val="28"/>
-        </w:rPr>
-      </w:pPr>
-    </w:p>
-    <w:p>
-      <w:pPr>
-        <w:spacing w:before="100" w:beforeAutospacing="1" w:after="100" w:afterAutospacing="1"/>
-        <w:ind w:left="1440"/>
-        <w:rPr>
-          <w:b/>
-          <w:bCs/>
-          <w:sz w:val="28"/>
-          <w:szCs w:val="28"/>
-        </w:rPr>
-      </w:pPr>
-      <w:r>
-        <w:rPr>
-          <w:b/>
-          <w:bCs/>
-          <w:sz w:val="28"/>
-          <w:szCs w:val="28"/>
-        </w:rPr>
-        <w:t>INSTALLED_APPS += [</w:t>
-      </w:r>
-    </w:p>
-    <w:p>
-      <w:pPr>
-        <w:spacing w:before="100" w:beforeAutospacing="1" w:after="100" w:afterAutospacing="1"/>
-        <w:ind w:left="1440"/>
-        <w:rPr>
-          <w:b/>
-          <w:bCs/>
-          <w:sz w:val="28"/>
-          <w:szCs w:val="28"/>
-        </w:rPr>
-      </w:pPr>
-      <w:r>
-        <w:rPr>
-          <w:b/>
-          <w:bCs/>
-          <w:sz w:val="28"/>
-          <w:szCs w:val="28"/>
-        </w:rPr>
-        <w:t xml:space="preserve">    'accounts',</w:t>
-      </w:r>
-    </w:p>
-    <w:p>
-      <w:pPr>
-        <w:spacing w:before="100" w:beforeAutospacing="1" w:after="100" w:afterAutospacing="1"/>
-        <w:ind w:left="1440"/>
-        <w:rPr>
-          <w:b/>
-          <w:bCs/>
-          <w:sz w:val="28"/>
-          <w:szCs w:val="28"/>
-        </w:rPr>
-      </w:pPr>
-      <w:r>
-        <w:rPr>
-          <w:b/>
-          <w:bCs/>
-          <w:sz w:val="28"/>
-          <w:szCs w:val="28"/>
-        </w:rPr>
-        <w:t xml:space="preserve">    'asl',</w:t>
-      </w:r>
-    </w:p>
-    <w:p>
-      <w:pPr>
-        <w:spacing w:before="100" w:beforeAutospacing="1" w:after="100" w:afterAutospacing="1"/>
-        <w:ind w:left="1440"/>
-        <w:rPr>
-          <w:b/>
-          <w:bCs/>
-          <w:sz w:val="28"/>
-          <w:szCs w:val="28"/>
-        </w:rPr>
-      </w:pPr>
-      <w:r>
-        <w:rPr>
-          <w:b/>
-          <w:bCs/>
-          <w:sz w:val="28"/>
-          <w:szCs w:val="28"/>
-        </w:rPr>
-        <w:t xml:space="preserve">    'corsheaders',</w:t>
-      </w:r>
-    </w:p>
-    <w:p>
-      <w:pPr>
-        <w:spacing w:before="100" w:beforeAutospacing="1" w:after="100" w:afterAutospacing="1"/>
-        <w:ind w:left="1440"/>
-        <w:rPr>
-          <w:b/>
-          <w:bCs/>
-          <w:sz w:val="28"/>
-          <w:szCs w:val="28"/>
-        </w:rPr>
-      </w:pPr>
-      <w:r>
-        <w:rPr>
-          <w:b/>
-          <w:bCs/>
-          <w:sz w:val="28"/>
-          <w:szCs w:val="28"/>
-        </w:rPr>
-        <w:t>]</w:t>
-      </w:r>
-    </w:p>
-    <w:p>
-      <w:pPr>
-        <w:spacing w:before="100" w:beforeAutospacing="1" w:after="100" w:afterAutospacing="1"/>
-        <w:ind w:left="1440"/>
-        <w:rPr>
-          <w:b/>
-          <w:bCs/>
-          <w:sz w:val="28"/>
-          <w:szCs w:val="28"/>
-        </w:rPr>
-      </w:pPr>
-    </w:p>
-    <w:p>
-      <w:pPr>
-        <w:spacing w:before="100" w:beforeAutospacing="1" w:after="100" w:afterAutospacing="1"/>
-        <w:ind w:left="1440"/>
-        <w:rPr>
-          <w:b/>
-          <w:bCs/>
-          <w:sz w:val="28"/>
-          <w:szCs w:val="28"/>
-        </w:rPr>
-      </w:pPr>
-      <w:r>
-        <w:rPr>
-          <w:b/>
-          <w:bCs/>
-          <w:sz w:val="28"/>
-          <w:szCs w:val="28"/>
-        </w:rPr>
-        <w:t>MIDDLEWARE = [</w:t>
-      </w:r>
-    </w:p>
-    <w:p>
-      <w:pPr>
-        <w:spacing w:before="100" w:beforeAutospacing="1" w:after="100" w:afterAutospacing="1"/>
-        <w:ind w:left="1440"/>
-        <w:rPr>
-          <w:b/>
-          <w:bCs/>
-          <w:sz w:val="28"/>
-          <w:szCs w:val="28"/>
-        </w:rPr>
-      </w:pPr>
-      <w:r>
-        <w:rPr>
-          <w:b/>
-          <w:bCs/>
-          <w:sz w:val="28"/>
-          <w:szCs w:val="28"/>
-        </w:rPr>
-        <w:t xml:space="preserve">    'corsheaders.middleware.CorsMiddleware',</w:t>
-      </w:r>
-    </w:p>
-    <w:p>
-      <w:pPr>
-        <w:spacing w:before="100" w:beforeAutospacing="1" w:after="100" w:afterAutospacing="1"/>
-        <w:ind w:left="1440"/>
-        <w:rPr>
-          <w:b/>
-          <w:bCs/>
-          <w:sz w:val="28"/>
-          <w:szCs w:val="28"/>
-        </w:rPr>
-      </w:pPr>
-      <w:r>
-        <w:rPr>
-          <w:b/>
-          <w:bCs/>
-          <w:sz w:val="28"/>
-          <w:szCs w:val="28"/>
-        </w:rPr>
         <w:t xml:space="preserve">    # … other middleware …</w:t>
       </w:r>
     </w:p>
@@ -2550,7 +2555,6 @@
           <w:sz w:val="28"/>
           <w:szCs w:val="28"/>
         </w:rPr>
-        <w:lastRenderedPageBreak/>
         <w:t>]</w:t>
       </w:r>
     </w:p>
@@ -2964,6 +2968,7 @@
           <w:sz w:val="28"/>
           <w:szCs w:val="28"/>
         </w:rPr>
+        <w:lastRenderedPageBreak/>
         <w:t>Run the following command in terminal:</w:t>
       </w:r>
     </w:p>
@@ -2987,7 +2992,6 @@
           <w:sz w:val="28"/>
           <w:szCs w:val="28"/>
         </w:rPr>
-        <w:lastRenderedPageBreak/>
         <w:t>CODE:</w:t>
       </w:r>
     </w:p>
@@ -3452,7 +3456,6 @@
           <w:sz w:val="32"/>
           <w:szCs w:val="32"/>
         </w:rPr>
-        <w:lastRenderedPageBreak/>
         <w:t>7. Background Cleanup Task</w:t>
       </w:r>
     </w:p>
@@ -4582,7 +4585,6 @@
           <w:sz w:val="32"/>
           <w:szCs w:val="32"/>
         </w:rPr>
-        <w:lastRenderedPageBreak/>
         <w:t>Troubleshooting Tips:</w:t>
       </w:r>
     </w:p>

</xml_diff>